<commit_message>
Update T1_Innovative Solutions Database Project Report_Draft5.docx
Minor Bugfix
</commit_message>
<xml_diff>
--- a/Documentation/T1_Innovative Solutions Database Project Report_Draft5.docx
+++ b/Documentation/T1_Innovative Solutions Database Project Report_Draft5.docx
@@ -2641,21 +2641,7 @@
         <w:rPr>
           <w:lang w:val="en-GB"/>
         </w:rPr>
-        <w:t xml:space="preserve">, who is permitted to perform </w:t>
-      </w:r>
-      <w:proofErr w:type="gramStart"/>
-      <w:r>
-        <w:rPr>
-          <w:lang w:val="en-GB"/>
-        </w:rPr>
-        <w:t>a number of</w:t>
-      </w:r>
-      <w:proofErr w:type="gramEnd"/>
-      <w:r>
-        <w:rPr>
-          <w:lang w:val="en-GB"/>
-        </w:rPr>
-        <w:t xml:space="preserve"> actions </w:t>
+        <w:t xml:space="preserve">, who is permitted to perform a number of actions </w:t>
       </w:r>
       <w:r>
         <w:rPr>
@@ -2758,21 +2744,7 @@
         <w:rPr>
           <w:lang w:val="en-GB"/>
         </w:rPr>
-        <w:t xml:space="preserve">, who </w:t>
-      </w:r>
-      <w:proofErr w:type="gramStart"/>
-      <w:r>
-        <w:rPr>
-          <w:lang w:val="en-GB"/>
-        </w:rPr>
-        <w:t>are allowed to</w:t>
-      </w:r>
-      <w:proofErr w:type="gramEnd"/>
-      <w:r>
-        <w:rPr>
-          <w:lang w:val="en-GB"/>
-        </w:rPr>
-        <w:t xml:space="preserve"> </w:t>
+        <w:t xml:space="preserve">, who are allowed to </w:t>
       </w:r>
       <w:r>
         <w:rPr>
@@ -3095,21 +3067,7 @@
         <w:rPr>
           <w:lang w:val="en-GB"/>
         </w:rPr>
-        <w:t xml:space="preserve"> users to interact with the application, along with the modules required to exchange data with the application’s </w:t>
-      </w:r>
-      <w:proofErr w:type="gramStart"/>
-      <w:r>
-        <w:rPr>
-          <w:lang w:val="en-GB"/>
-        </w:rPr>
-        <w:t>back-end</w:t>
-      </w:r>
-      <w:proofErr w:type="gramEnd"/>
-      <w:r>
-        <w:rPr>
-          <w:lang w:val="en-GB"/>
-        </w:rPr>
-        <w:t xml:space="preserve">. </w:t>
+        <w:t xml:space="preserve"> users to interact with the application, along with the modules required to exchange data with the application’s back-end. </w:t>
       </w:r>
     </w:p>
     <w:p>
@@ -3247,45 +3205,13 @@
           <w:iCs/>
           <w:lang w:val="en-GB"/>
         </w:rPr>
-        <w:t xml:space="preserve">Google </w:t>
-      </w:r>
-      <w:proofErr w:type="spellStart"/>
-      <w:r>
-        <w:rPr>
-          <w:i/>
-          <w:iCs/>
-          <w:lang w:val="en-GB"/>
-        </w:rPr>
-        <w:t>LevelDB</w:t>
-      </w:r>
-      <w:proofErr w:type="spellEnd"/>
-      <w:r>
-        <w:rPr>
-          <w:i/>
-          <w:iCs/>
-          <w:lang w:val="en-GB"/>
-        </w:rPr>
-        <w:t xml:space="preserve"> API</w:t>
-      </w:r>
-      <w:r>
-        <w:rPr>
-          <w:lang w:val="en-GB"/>
-        </w:rPr>
-        <w:t xml:space="preserve">, where the data will be </w:t>
-      </w:r>
-      <w:proofErr w:type="spellStart"/>
-      <w:r>
-        <w:rPr>
-          <w:lang w:val="en-GB"/>
-        </w:rPr>
-        <w:t>sharded</w:t>
-      </w:r>
-      <w:proofErr w:type="spellEnd"/>
-      <w:r>
-        <w:rPr>
-          <w:lang w:val="en-GB"/>
-        </w:rPr>
-        <w:t xml:space="preserve"> </w:t>
+        <w:t>Google LevelDB API</w:t>
+      </w:r>
+      <w:r>
+        <w:rPr>
+          <w:lang w:val="en-GB"/>
+        </w:rPr>
+        <w:t xml:space="preserve">, where the data will be sharded </w:t>
       </w:r>
       <w:r>
         <w:rPr>
@@ -3850,7 +3776,6 @@
                 <w:szCs w:val="23"/>
               </w:rPr>
             </w:pPr>
-            <w:proofErr w:type="spellStart"/>
             <w:r>
               <w:rPr>
                 <w:sz w:val="23"/>
@@ -3858,7 +3783,6 @@
               </w:rPr>
               <w:t>Employee</w:t>
             </w:r>
-            <w:proofErr w:type="spellEnd"/>
           </w:p>
         </w:tc>
         <w:tc>
@@ -3981,21 +3905,8 @@
               <w:jc w:val="both"/>
             </w:pPr>
             <w:r>
-              <w:t xml:space="preserve">The </w:t>
-            </w:r>
-            <w:proofErr w:type="spellStart"/>
-            <w:r>
-              <w:t>company’s</w:t>
-            </w:r>
-            <w:proofErr w:type="spellEnd"/>
-            <w:r>
-              <w:t xml:space="preserve"> system </w:t>
-            </w:r>
-            <w:proofErr w:type="spellStart"/>
-            <w:r>
-              <w:t>administrator</w:t>
-            </w:r>
-            <w:proofErr w:type="spellEnd"/>
+              <w:t>The company’s system administrator</w:t>
+            </w:r>
           </w:p>
         </w:tc>
       </w:tr>
@@ -4018,7 +3929,6 @@
                 <w:szCs w:val="23"/>
               </w:rPr>
             </w:pPr>
-            <w:proofErr w:type="spellStart"/>
             <w:r>
               <w:rPr>
                 <w:sz w:val="23"/>
@@ -4026,7 +3936,6 @@
               </w:rPr>
               <w:t>TeamLeader</w:t>
             </w:r>
-            <w:proofErr w:type="spellEnd"/>
           </w:p>
         </w:tc>
         <w:tc>
@@ -4069,7 +3978,6 @@
                 <w:szCs w:val="23"/>
               </w:rPr>
             </w:pPr>
-            <w:proofErr w:type="spellStart"/>
             <w:r>
               <w:rPr>
                 <w:sz w:val="23"/>
@@ -4077,7 +3985,6 @@
               </w:rPr>
               <w:t>TeamedEmployee</w:t>
             </w:r>
-            <w:proofErr w:type="spellEnd"/>
           </w:p>
         </w:tc>
         <w:tc>
@@ -4286,7 +4193,6 @@
                 <w:szCs w:val="23"/>
               </w:rPr>
             </w:pPr>
-            <w:proofErr w:type="spellStart"/>
             <w:r>
               <w:rPr>
                 <w:sz w:val="23"/>
@@ -4294,7 +4200,6 @@
               </w:rPr>
               <w:t>ProductStock</w:t>
             </w:r>
-            <w:proofErr w:type="spellEnd"/>
           </w:p>
         </w:tc>
         <w:tc>
@@ -4517,7 +4422,6 @@
                 <w:szCs w:val="24"/>
               </w:rPr>
             </w:pPr>
-            <w:proofErr w:type="spellStart"/>
             <w:r>
               <w:rPr>
                 <w:rFonts w:asciiTheme="majorHAnsi" w:hAnsiTheme="majorHAnsi"/>
@@ -4529,7 +4433,6 @@
               </w:rPr>
               <w:t>Attribute</w:t>
             </w:r>
-            <w:proofErr w:type="spellEnd"/>
           </w:p>
         </w:tc>
         <w:tc>
@@ -4550,7 +4453,6 @@
                 <w:szCs w:val="24"/>
               </w:rPr>
             </w:pPr>
-            <w:proofErr w:type="spellStart"/>
             <w:r>
               <w:rPr>
                 <w:rFonts w:asciiTheme="majorHAnsi" w:hAnsiTheme="majorHAnsi"/>
@@ -4562,7 +4464,6 @@
               </w:rPr>
               <w:t>Type</w:t>
             </w:r>
-            <w:proofErr w:type="spellEnd"/>
           </w:p>
         </w:tc>
         <w:tc>
@@ -4583,7 +4484,6 @@
                 <w:szCs w:val="24"/>
               </w:rPr>
             </w:pPr>
-            <w:proofErr w:type="spellStart"/>
             <w:r>
               <w:rPr>
                 <w:rFonts w:asciiTheme="majorHAnsi" w:hAnsiTheme="majorHAnsi"/>
@@ -4595,7 +4495,6 @@
               </w:rPr>
               <w:t>Description</w:t>
             </w:r>
-            <w:proofErr w:type="spellEnd"/>
           </w:p>
         </w:tc>
       </w:tr>
@@ -5093,7 +4992,6 @@
                 <w:szCs w:val="24"/>
               </w:rPr>
             </w:pPr>
-            <w:proofErr w:type="spellStart"/>
             <w:r>
               <w:rPr>
                 <w:rFonts w:asciiTheme="majorHAnsi" w:hAnsiTheme="majorHAnsi"/>
@@ -5105,7 +5003,6 @@
               </w:rPr>
               <w:t>Attribute</w:t>
             </w:r>
-            <w:proofErr w:type="spellEnd"/>
           </w:p>
         </w:tc>
         <w:tc>
@@ -5126,7 +5023,6 @@
                 <w:szCs w:val="24"/>
               </w:rPr>
             </w:pPr>
-            <w:proofErr w:type="spellStart"/>
             <w:r>
               <w:rPr>
                 <w:rFonts w:asciiTheme="majorHAnsi" w:hAnsiTheme="majorHAnsi"/>
@@ -5138,7 +5034,6 @@
               </w:rPr>
               <w:t>Type</w:t>
             </w:r>
-            <w:proofErr w:type="spellEnd"/>
           </w:p>
         </w:tc>
         <w:tc>
@@ -5159,7 +5054,6 @@
                 <w:szCs w:val="24"/>
               </w:rPr>
             </w:pPr>
-            <w:proofErr w:type="spellStart"/>
             <w:r>
               <w:rPr>
                 <w:rFonts w:asciiTheme="majorHAnsi" w:hAnsiTheme="majorHAnsi"/>
@@ -5171,7 +5065,6 @@
               </w:rPr>
               <w:t>Description</w:t>
             </w:r>
-            <w:proofErr w:type="spellEnd"/>
           </w:p>
         </w:tc>
       </w:tr>
@@ -5321,7 +5214,6 @@
                 <w:szCs w:val="24"/>
               </w:rPr>
             </w:pPr>
-            <w:proofErr w:type="spellStart"/>
             <w:r>
               <w:rPr>
                 <w:rFonts w:asciiTheme="majorHAnsi" w:hAnsiTheme="majorHAnsi"/>
@@ -5331,7 +5223,6 @@
               </w:rPr>
               <w:t>Employee</w:t>
             </w:r>
-            <w:proofErr w:type="spellEnd"/>
           </w:p>
         </w:tc>
       </w:tr>
@@ -5359,7 +5250,6 @@
                 <w:szCs w:val="24"/>
               </w:rPr>
             </w:pPr>
-            <w:proofErr w:type="spellStart"/>
             <w:r>
               <w:rPr>
                 <w:rFonts w:asciiTheme="majorHAnsi" w:hAnsiTheme="majorHAnsi"/>
@@ -5371,7 +5261,6 @@
               </w:rPr>
               <w:t>Attribute</w:t>
             </w:r>
-            <w:proofErr w:type="spellEnd"/>
           </w:p>
         </w:tc>
         <w:tc>
@@ -5392,7 +5281,6 @@
                 <w:szCs w:val="24"/>
               </w:rPr>
             </w:pPr>
-            <w:proofErr w:type="spellStart"/>
             <w:r>
               <w:rPr>
                 <w:rFonts w:asciiTheme="majorHAnsi" w:hAnsiTheme="majorHAnsi"/>
@@ -5404,7 +5292,6 @@
               </w:rPr>
               <w:t>Type</w:t>
             </w:r>
-            <w:proofErr w:type="spellEnd"/>
           </w:p>
         </w:tc>
         <w:tc>
@@ -5425,7 +5312,6 @@
                 <w:szCs w:val="24"/>
               </w:rPr>
             </w:pPr>
-            <w:proofErr w:type="spellStart"/>
             <w:r>
               <w:rPr>
                 <w:rFonts w:asciiTheme="majorHAnsi" w:hAnsiTheme="majorHAnsi"/>
@@ -5437,7 +5323,6 @@
               </w:rPr>
               <w:t>Description</w:t>
             </w:r>
-            <w:proofErr w:type="spellEnd"/>
           </w:p>
         </w:tc>
       </w:tr>
@@ -5692,7 +5577,6 @@
                 <w:szCs w:val="24"/>
               </w:rPr>
             </w:pPr>
-            <w:proofErr w:type="spellStart"/>
             <w:r>
               <w:rPr>
                 <w:rFonts w:asciiTheme="majorHAnsi" w:hAnsiTheme="majorHAnsi"/>
@@ -5704,7 +5588,6 @@
               </w:rPr>
               <w:t>Attribute</w:t>
             </w:r>
-            <w:proofErr w:type="spellEnd"/>
           </w:p>
         </w:tc>
         <w:tc>
@@ -5725,7 +5608,6 @@
                 <w:szCs w:val="24"/>
               </w:rPr>
             </w:pPr>
-            <w:proofErr w:type="spellStart"/>
             <w:r>
               <w:rPr>
                 <w:rFonts w:asciiTheme="majorHAnsi" w:hAnsiTheme="majorHAnsi"/>
@@ -5737,7 +5619,6 @@
               </w:rPr>
               <w:t>Type</w:t>
             </w:r>
-            <w:proofErr w:type="spellEnd"/>
           </w:p>
         </w:tc>
         <w:tc>
@@ -5758,7 +5639,6 @@
                 <w:szCs w:val="24"/>
               </w:rPr>
             </w:pPr>
-            <w:proofErr w:type="spellStart"/>
             <w:r>
               <w:rPr>
                 <w:rFonts w:asciiTheme="majorHAnsi" w:hAnsiTheme="majorHAnsi"/>
@@ -5770,7 +5650,6 @@
               </w:rPr>
               <w:t>Description</w:t>
             </w:r>
-            <w:proofErr w:type="spellEnd"/>
           </w:p>
         </w:tc>
       </w:tr>
@@ -5847,7 +5726,6 @@
                 <w:szCs w:val="24"/>
               </w:rPr>
             </w:pPr>
-            <w:proofErr w:type="spellStart"/>
             <w:r>
               <w:rPr>
                 <w:rFonts w:asciiTheme="majorHAnsi" w:hAnsiTheme="majorHAnsi"/>
@@ -5857,7 +5735,6 @@
               </w:rPr>
               <w:t>TeamLeader</w:t>
             </w:r>
-            <w:proofErr w:type="spellEnd"/>
           </w:p>
         </w:tc>
       </w:tr>
@@ -5885,7 +5762,6 @@
                 <w:szCs w:val="24"/>
               </w:rPr>
             </w:pPr>
-            <w:proofErr w:type="spellStart"/>
             <w:r>
               <w:rPr>
                 <w:rFonts w:asciiTheme="majorHAnsi" w:hAnsiTheme="majorHAnsi"/>
@@ -5897,7 +5773,6 @@
               </w:rPr>
               <w:t>Attribute</w:t>
             </w:r>
-            <w:proofErr w:type="spellEnd"/>
           </w:p>
         </w:tc>
         <w:tc>
@@ -5918,7 +5793,6 @@
                 <w:szCs w:val="24"/>
               </w:rPr>
             </w:pPr>
-            <w:proofErr w:type="spellStart"/>
             <w:r>
               <w:rPr>
                 <w:rFonts w:asciiTheme="majorHAnsi" w:hAnsiTheme="majorHAnsi"/>
@@ -5930,7 +5804,6 @@
               </w:rPr>
               <w:t>Type</w:t>
             </w:r>
-            <w:proofErr w:type="spellEnd"/>
           </w:p>
         </w:tc>
         <w:tc>
@@ -5951,7 +5824,6 @@
                 <w:szCs w:val="24"/>
               </w:rPr>
             </w:pPr>
-            <w:proofErr w:type="spellStart"/>
             <w:r>
               <w:rPr>
                 <w:rFonts w:asciiTheme="majorHAnsi" w:hAnsiTheme="majorHAnsi"/>
@@ -5963,7 +5835,6 @@
               </w:rPr>
               <w:t>Description</w:t>
             </w:r>
-            <w:proofErr w:type="spellEnd"/>
           </w:p>
         </w:tc>
       </w:tr>
@@ -6040,7 +5911,6 @@
                 <w:szCs w:val="24"/>
               </w:rPr>
             </w:pPr>
-            <w:proofErr w:type="spellStart"/>
             <w:r>
               <w:rPr>
                 <w:rFonts w:asciiTheme="majorHAnsi" w:hAnsiTheme="majorHAnsi"/>
@@ -6048,9 +5918,19 @@
                 <w:sz w:val="24"/>
                 <w:szCs w:val="24"/>
               </w:rPr>
-              <w:t>TeamLeader</w:t>
-            </w:r>
-            <w:proofErr w:type="spellEnd"/>
+              <w:t>Team</w:t>
+            </w:r>
+            <w:r>
+              <w:rPr>
+                <w:rFonts w:asciiTheme="majorHAnsi" w:hAnsiTheme="majorHAnsi"/>
+                <w:color w:val="FFFFFF" w:themeColor="background1"/>
+                <w:sz w:val="24"/>
+                <w:szCs w:val="24"/>
+              </w:rPr>
+              <w:t>edEmployee</w:t>
+            </w:r>
+            <w:bookmarkStart w:id="13" w:name="_GoBack"/>
+            <w:bookmarkEnd w:id="13"/>
           </w:p>
         </w:tc>
       </w:tr>
@@ -6078,7 +5958,6 @@
                 <w:szCs w:val="24"/>
               </w:rPr>
             </w:pPr>
-            <w:proofErr w:type="spellStart"/>
             <w:r>
               <w:rPr>
                 <w:rFonts w:asciiTheme="majorHAnsi" w:hAnsiTheme="majorHAnsi"/>
@@ -6090,7 +5969,6 @@
               </w:rPr>
               <w:t>Attribute</w:t>
             </w:r>
-            <w:proofErr w:type="spellEnd"/>
           </w:p>
         </w:tc>
         <w:tc>
@@ -6111,7 +5989,6 @@
                 <w:szCs w:val="24"/>
               </w:rPr>
             </w:pPr>
-            <w:proofErr w:type="spellStart"/>
             <w:r>
               <w:rPr>
                 <w:rFonts w:asciiTheme="majorHAnsi" w:hAnsiTheme="majorHAnsi"/>
@@ -6123,7 +6000,6 @@
               </w:rPr>
               <w:t>Type</w:t>
             </w:r>
-            <w:proofErr w:type="spellEnd"/>
           </w:p>
         </w:tc>
         <w:tc>
@@ -6144,7 +6020,6 @@
                 <w:szCs w:val="24"/>
               </w:rPr>
             </w:pPr>
-            <w:proofErr w:type="spellStart"/>
             <w:r>
               <w:rPr>
                 <w:rFonts w:asciiTheme="majorHAnsi" w:hAnsiTheme="majorHAnsi"/>
@@ -6156,7 +6031,6 @@
               </w:rPr>
               <w:t>Description</w:t>
             </w:r>
-            <w:proofErr w:type="spellEnd"/>
           </w:p>
         </w:tc>
       </w:tr>
@@ -6269,7 +6143,6 @@
                 <w:szCs w:val="24"/>
               </w:rPr>
             </w:pPr>
-            <w:proofErr w:type="spellStart"/>
             <w:r>
               <w:rPr>
                 <w:rFonts w:asciiTheme="majorHAnsi" w:hAnsiTheme="majorHAnsi"/>
@@ -6281,7 +6154,6 @@
               </w:rPr>
               <w:t>Attribute</w:t>
             </w:r>
-            <w:proofErr w:type="spellEnd"/>
           </w:p>
         </w:tc>
         <w:tc>
@@ -6302,7 +6174,6 @@
                 <w:szCs w:val="24"/>
               </w:rPr>
             </w:pPr>
-            <w:proofErr w:type="spellStart"/>
             <w:r>
               <w:rPr>
                 <w:rFonts w:asciiTheme="majorHAnsi" w:hAnsiTheme="majorHAnsi"/>
@@ -6314,7 +6185,6 @@
               </w:rPr>
               <w:t>Type</w:t>
             </w:r>
-            <w:proofErr w:type="spellEnd"/>
           </w:p>
         </w:tc>
         <w:tc>
@@ -6335,7 +6205,6 @@
                 <w:szCs w:val="24"/>
               </w:rPr>
             </w:pPr>
-            <w:proofErr w:type="spellStart"/>
             <w:r>
               <w:rPr>
                 <w:rFonts w:asciiTheme="majorHAnsi" w:hAnsiTheme="majorHAnsi"/>
@@ -6347,7 +6216,6 @@
               </w:rPr>
               <w:t>Description</w:t>
             </w:r>
-            <w:proofErr w:type="spellEnd"/>
           </w:p>
         </w:tc>
       </w:tr>
@@ -6370,7 +6238,6 @@
                 <w:lang w:val="en-GB"/>
               </w:rPr>
             </w:pPr>
-            <w:proofErr w:type="spellStart"/>
             <w:r>
               <w:rPr>
                 <w:sz w:val="23"/>
@@ -6379,7 +6246,6 @@
               </w:rPr>
               <w:t>IDteam</w:t>
             </w:r>
-            <w:proofErr w:type="spellEnd"/>
           </w:p>
         </w:tc>
         <w:tc>
@@ -6594,7 +6460,6 @@
                 <w:szCs w:val="24"/>
               </w:rPr>
             </w:pPr>
-            <w:proofErr w:type="spellStart"/>
             <w:r>
               <w:rPr>
                 <w:rFonts w:asciiTheme="majorHAnsi" w:hAnsiTheme="majorHAnsi"/>
@@ -6606,7 +6471,6 @@
               </w:rPr>
               <w:t>Attribute</w:t>
             </w:r>
-            <w:proofErr w:type="spellEnd"/>
           </w:p>
         </w:tc>
         <w:tc>
@@ -6627,7 +6491,6 @@
                 <w:szCs w:val="24"/>
               </w:rPr>
             </w:pPr>
-            <w:proofErr w:type="spellStart"/>
             <w:r>
               <w:rPr>
                 <w:rFonts w:asciiTheme="majorHAnsi" w:hAnsiTheme="majorHAnsi"/>
@@ -6639,7 +6502,6 @@
               </w:rPr>
               <w:t>Type</w:t>
             </w:r>
-            <w:proofErr w:type="spellEnd"/>
           </w:p>
         </w:tc>
         <w:tc>
@@ -6660,7 +6522,6 @@
                 <w:szCs w:val="24"/>
               </w:rPr>
             </w:pPr>
-            <w:proofErr w:type="spellStart"/>
             <w:r>
               <w:rPr>
                 <w:rFonts w:asciiTheme="majorHAnsi" w:hAnsiTheme="majorHAnsi"/>
@@ -6672,7 +6533,6 @@
               </w:rPr>
               <w:t>Description</w:t>
             </w:r>
-            <w:proofErr w:type="spellEnd"/>
           </w:p>
         </w:tc>
       </w:tr>
@@ -6695,7 +6555,6 @@
                 <w:lang w:val="en-GB"/>
               </w:rPr>
             </w:pPr>
-            <w:proofErr w:type="spellStart"/>
             <w:r>
               <w:rPr>
                 <w:sz w:val="23"/>
@@ -6704,7 +6563,6 @@
               </w:rPr>
               <w:t>productName</w:t>
             </w:r>
-            <w:proofErr w:type="spellEnd"/>
           </w:p>
         </w:tc>
         <w:tc>
@@ -6774,7 +6632,6 @@
                 <w:lang w:val="en-GB"/>
               </w:rPr>
             </w:pPr>
-            <w:proofErr w:type="spellStart"/>
             <w:r>
               <w:rPr>
                 <w:sz w:val="23"/>
@@ -6783,7 +6640,6 @@
               </w:rPr>
               <w:t>productPrice</w:t>
             </w:r>
-            <w:proofErr w:type="spellEnd"/>
           </w:p>
         </w:tc>
         <w:tc>
@@ -6858,7 +6714,6 @@
                 <w:lang w:val="en-GB"/>
               </w:rPr>
             </w:pPr>
-            <w:proofErr w:type="spellStart"/>
             <w:r>
               <w:rPr>
                 <w:sz w:val="23"/>
@@ -6867,7 +6722,6 @@
               </w:rPr>
               <w:t>productDescription</w:t>
             </w:r>
-            <w:proofErr w:type="spellEnd"/>
           </w:p>
         </w:tc>
         <w:tc>
@@ -6937,7 +6791,6 @@
                 <w:lang w:val="en-GB"/>
               </w:rPr>
             </w:pPr>
-            <w:proofErr w:type="spellStart"/>
             <w:r>
               <w:rPr>
                 <w:sz w:val="23"/>
@@ -6946,7 +6799,6 @@
               </w:rPr>
               <w:t>productAvailability</w:t>
             </w:r>
-            <w:proofErr w:type="spellEnd"/>
           </w:p>
         </w:tc>
         <w:tc>
@@ -7042,7 +6894,6 @@
                 <w:szCs w:val="24"/>
               </w:rPr>
             </w:pPr>
-            <w:proofErr w:type="spellStart"/>
             <w:r>
               <w:rPr>
                 <w:rFonts w:asciiTheme="majorHAnsi" w:hAnsiTheme="majorHAnsi"/>
@@ -7052,7 +6903,6 @@
               </w:rPr>
               <w:t>ProductStock</w:t>
             </w:r>
-            <w:proofErr w:type="spellEnd"/>
           </w:p>
         </w:tc>
       </w:tr>
@@ -7080,7 +6930,6 @@
                 <w:szCs w:val="24"/>
               </w:rPr>
             </w:pPr>
-            <w:proofErr w:type="spellStart"/>
             <w:r>
               <w:rPr>
                 <w:rFonts w:asciiTheme="majorHAnsi" w:hAnsiTheme="majorHAnsi"/>
@@ -7092,7 +6941,6 @@
               </w:rPr>
               <w:t>Attribute</w:t>
             </w:r>
-            <w:proofErr w:type="spellEnd"/>
           </w:p>
         </w:tc>
         <w:tc>
@@ -7113,7 +6961,6 @@
                 <w:szCs w:val="24"/>
               </w:rPr>
             </w:pPr>
-            <w:proofErr w:type="spellStart"/>
             <w:r>
               <w:rPr>
                 <w:rFonts w:asciiTheme="majorHAnsi" w:hAnsiTheme="majorHAnsi"/>
@@ -7125,7 +6972,6 @@
               </w:rPr>
               <w:t>Type</w:t>
             </w:r>
-            <w:proofErr w:type="spellEnd"/>
           </w:p>
         </w:tc>
         <w:tc>
@@ -7146,7 +6992,6 @@
                 <w:szCs w:val="24"/>
               </w:rPr>
             </w:pPr>
-            <w:proofErr w:type="spellStart"/>
             <w:r>
               <w:rPr>
                 <w:rFonts w:asciiTheme="majorHAnsi" w:hAnsiTheme="majorHAnsi"/>
@@ -7158,7 +7003,6 @@
               </w:rPr>
               <w:t>Description</w:t>
             </w:r>
-            <w:proofErr w:type="spellEnd"/>
           </w:p>
         </w:tc>
       </w:tr>
@@ -7181,7 +7025,6 @@
                 <w:lang w:val="en-GB"/>
               </w:rPr>
             </w:pPr>
-            <w:proofErr w:type="spellStart"/>
             <w:r>
               <w:rPr>
                 <w:sz w:val="23"/>
@@ -7198,7 +7041,6 @@
               </w:rPr>
               <w:t>stock</w:t>
             </w:r>
-            <w:proofErr w:type="spellEnd"/>
           </w:p>
         </w:tc>
         <w:tc>
@@ -7336,7 +7178,6 @@
                 <w:szCs w:val="24"/>
               </w:rPr>
             </w:pPr>
-            <w:proofErr w:type="spellStart"/>
             <w:r>
               <w:rPr>
                 <w:rFonts w:asciiTheme="majorHAnsi" w:hAnsiTheme="majorHAnsi"/>
@@ -7348,7 +7189,6 @@
               </w:rPr>
               <w:t>Attribute</w:t>
             </w:r>
-            <w:proofErr w:type="spellEnd"/>
           </w:p>
         </w:tc>
         <w:tc>
@@ -7369,7 +7209,6 @@
                 <w:szCs w:val="24"/>
               </w:rPr>
             </w:pPr>
-            <w:proofErr w:type="spellStart"/>
             <w:r>
               <w:rPr>
                 <w:rFonts w:asciiTheme="majorHAnsi" w:hAnsiTheme="majorHAnsi"/>
@@ -7381,7 +7220,6 @@
               </w:rPr>
               <w:t>Type</w:t>
             </w:r>
-            <w:proofErr w:type="spellEnd"/>
           </w:p>
         </w:tc>
         <w:tc>
@@ -7402,7 +7240,6 @@
                 <w:szCs w:val="24"/>
               </w:rPr>
             </w:pPr>
-            <w:proofErr w:type="spellStart"/>
             <w:r>
               <w:rPr>
                 <w:rFonts w:asciiTheme="majorHAnsi" w:hAnsiTheme="majorHAnsi"/>
@@ -7414,7 +7251,6 @@
               </w:rPr>
               <w:t>Description</w:t>
             </w:r>
-            <w:proofErr w:type="spellEnd"/>
           </w:p>
         </w:tc>
       </w:tr>
@@ -7437,7 +7273,6 @@
                 <w:lang w:val="en-GB"/>
               </w:rPr>
             </w:pPr>
-            <w:proofErr w:type="spellStart"/>
             <w:r>
               <w:rPr>
                 <w:sz w:val="23"/>
@@ -7446,7 +7281,6 @@
               </w:rPr>
               <w:t>IDorder</w:t>
             </w:r>
-            <w:proofErr w:type="spellEnd"/>
           </w:p>
         </w:tc>
         <w:tc>
@@ -7516,7 +7350,6 @@
                 <w:lang w:val="en-GB"/>
               </w:rPr>
             </w:pPr>
-            <w:proofErr w:type="spellStart"/>
             <w:r>
               <w:rPr>
                 <w:sz w:val="23"/>
@@ -7525,7 +7358,6 @@
               </w:rPr>
               <w:t>purchaseDate</w:t>
             </w:r>
-            <w:proofErr w:type="spellEnd"/>
           </w:p>
         </w:tc>
         <w:tc>
@@ -7767,12 +7599,12 @@
       <w:pPr>
         <w:pStyle w:val="Sommario2"/>
       </w:pPr>
-      <w:bookmarkStart w:id="13" w:name="_Toc25523850"/>
+      <w:bookmarkStart w:id="14" w:name="_Toc25523850"/>
       <w:r>
         <w:lastRenderedPageBreak/>
         <w:t>Classes POJO Implementations</w:t>
       </w:r>
-      <w:bookmarkEnd w:id="13"/>
+      <w:bookmarkEnd w:id="14"/>
     </w:p>
     <w:p>
       <w:pPr>
@@ -7809,8 +7641,8 @@
         <w:t>User.java</w:t>
       </w:r>
     </w:p>
-    <w:bookmarkStart w:id="14" w:name="_MON_1635017961"/>
-    <w:bookmarkEnd w:id="14"/>
+    <w:bookmarkStart w:id="15" w:name="_MON_1635017961"/>
+    <w:bookmarkEnd w:id="15"/>
     <w:p>
       <w:pPr>
         <w:rPr>
@@ -7841,14 +7673,14 @@
             <v:path o:extrusionok="f" gradientshapeok="t" o:connecttype="rect"/>
             <o:lock v:ext="edit" aspectratio="t"/>
           </v:shapetype>
-          <v:shape id="_x0000_i1025" type="#_x0000_t75" style="width:481.85pt;height:101.1pt" o:ole="" o:bordertopcolor="this" o:borderleftcolor="this" o:borderbottomcolor="this" o:borderrightcolor="this">
+          <v:shape id="_x0000_i1025" type="#_x0000_t75" style="width:481.65pt;height:100.9pt" o:ole="" o:bordertopcolor="this" o:borderleftcolor="this" o:borderbottomcolor="this" o:borderrightcolor="this">
             <v:imagedata r:id="rId12" o:title=""/>
             <w10:bordertop type="dot" width="8"/>
             <w10:borderleft type="dot" width="8"/>
             <w10:borderbottom type="dot" width="8"/>
             <w10:borderright type="dot" width="8"/>
           </v:shape>
-          <o:OLEObject Type="Embed" ProgID="Word.OpenDocumentText.12" ShapeID="_x0000_i1025" DrawAspect="Content" ObjectID="_1636136705" r:id="rId13"/>
+          <o:OLEObject Type="Embed" ProgID="Word.OpenDocumentText.12" ShapeID="_x0000_i1025" DrawAspect="Content" ObjectID="_1636363078" r:id="rId13"/>
         </w:object>
       </w:r>
     </w:p>
@@ -7884,8 +7716,8 @@
         <w:t>.java</w:t>
       </w:r>
     </w:p>
-    <w:bookmarkStart w:id="15" w:name="_MON_1635018178"/>
-    <w:bookmarkEnd w:id="15"/>
+    <w:bookmarkStart w:id="16" w:name="_MON_1635018178"/>
+    <w:bookmarkEnd w:id="16"/>
     <w:p>
       <w:pPr>
         <w:rPr>
@@ -7897,14 +7729,14 @@
           <w:lang w:val="en-GB"/>
         </w:rPr>
         <w:object w:dxaOrig="9638" w:dyaOrig="1212" w14:anchorId="4C2E6010">
-          <v:shape id="_x0000_i1026" type="#_x0000_t75" style="width:481.85pt;height:60.45pt" o:ole="" o:bordertopcolor="this" o:borderleftcolor="this" o:borderbottomcolor="this" o:borderrightcolor="this">
+          <v:shape id="_x0000_i1026" type="#_x0000_t75" style="width:481.65pt;height:60.55pt" o:ole="" o:bordertopcolor="this" o:borderleftcolor="this" o:borderbottomcolor="this" o:borderrightcolor="this">
             <v:imagedata r:id="rId14" o:title=""/>
             <w10:bordertop type="dot" width="8"/>
             <w10:borderleft type="dot" width="8"/>
             <w10:borderbottom type="dot" width="8"/>
             <w10:borderright type="dot" width="8"/>
           </v:shape>
-          <o:OLEObject Type="Embed" ProgID="Word.OpenDocumentText.12" ShapeID="_x0000_i1026" DrawAspect="Content" ObjectID="_1636136706" r:id="rId15"/>
+          <o:OLEObject Type="Embed" ProgID="Word.OpenDocumentText.12" ShapeID="_x0000_i1026" DrawAspect="Content" ObjectID="_1636363079" r:id="rId15"/>
         </w:object>
       </w:r>
     </w:p>
@@ -7940,8 +7772,8 @@
         <w:t>.java</w:t>
       </w:r>
     </w:p>
-    <w:bookmarkStart w:id="16" w:name="_MON_1635018271"/>
-    <w:bookmarkEnd w:id="16"/>
+    <w:bookmarkStart w:id="17" w:name="_MON_1635018271"/>
+    <w:bookmarkEnd w:id="17"/>
     <w:p>
       <w:pPr>
         <w:rPr>
@@ -7953,14 +7785,14 @@
           <w:lang w:val="en-GB"/>
         </w:rPr>
         <w:object w:dxaOrig="9638" w:dyaOrig="1414" w14:anchorId="5233E9F6">
-          <v:shape id="_x0000_i1027" type="#_x0000_t75" style="width:481.85pt;height:70.6pt" o:ole="" o:bordertopcolor="this" o:borderleftcolor="this" o:borderbottomcolor="this" o:borderrightcolor="this">
+          <v:shape id="_x0000_i1027" type="#_x0000_t75" style="width:481.65pt;height:70.9pt" o:ole="" o:bordertopcolor="this" o:borderleftcolor="this" o:borderbottomcolor="this" o:borderrightcolor="this">
             <v:imagedata r:id="rId16" o:title=""/>
             <w10:bordertop type="dot" width="8"/>
             <w10:borderleft type="dot" width="8"/>
             <w10:borderbottom type="dot" width="8"/>
             <w10:borderright type="dot" width="8"/>
           </v:shape>
-          <o:OLEObject Type="Embed" ProgID="Word.OpenDocumentText.12" ShapeID="_x0000_i1027" DrawAspect="Content" ObjectID="_1636136707" r:id="rId17"/>
+          <o:OLEObject Type="Embed" ProgID="Word.OpenDocumentText.12" ShapeID="_x0000_i1027" DrawAspect="Content" ObjectID="_1636363080" r:id="rId17"/>
         </w:object>
       </w:r>
     </w:p>
@@ -7996,8 +7828,8 @@
         <w:t>.java</w:t>
       </w:r>
     </w:p>
-    <w:bookmarkStart w:id="17" w:name="_MON_1635018376"/>
-    <w:bookmarkEnd w:id="17"/>
+    <w:bookmarkStart w:id="18" w:name="_MON_1635018376"/>
+    <w:bookmarkEnd w:id="18"/>
     <w:p>
       <w:pPr>
         <w:rPr>
@@ -8009,14 +7841,14 @@
           <w:lang w:val="en-GB"/>
         </w:rPr>
         <w:object w:dxaOrig="9638" w:dyaOrig="1278" w14:anchorId="1E68F0E7">
-          <v:shape id="_x0000_i1028" type="#_x0000_t75" style="width:481.85pt;height:64.6pt" o:ole="" o:bordertopcolor="this" o:borderleftcolor="this" o:borderbottomcolor="this" o:borderrightcolor="this">
+          <v:shape id="_x0000_i1028" type="#_x0000_t75" style="width:481.65pt;height:64.35pt" o:ole="" o:bordertopcolor="this" o:borderleftcolor="this" o:borderbottomcolor="this" o:borderrightcolor="this">
             <v:imagedata r:id="rId18" o:title=""/>
             <w10:bordertop type="dot" width="8"/>
             <w10:borderleft type="dot" width="8"/>
             <w10:borderbottom type="dot" width="8"/>
             <w10:borderright type="dot" width="8"/>
           </v:shape>
-          <o:OLEObject Type="Embed" ProgID="Word.OpenDocumentText.12" ShapeID="_x0000_i1028" DrawAspect="Content" ObjectID="_1636136708" r:id="rId19"/>
+          <o:OLEObject Type="Embed" ProgID="Word.OpenDocumentText.12" ShapeID="_x0000_i1028" DrawAspect="Content" ObjectID="_1636363081" r:id="rId19"/>
         </w:object>
       </w:r>
     </w:p>
@@ -8052,8 +7884,8 @@
         <w:t>.java</w:t>
       </w:r>
     </w:p>
-    <w:bookmarkStart w:id="18" w:name="_MON_1635018512"/>
-    <w:bookmarkEnd w:id="18"/>
+    <w:bookmarkStart w:id="19" w:name="_MON_1635018512"/>
+    <w:bookmarkEnd w:id="19"/>
     <w:p>
       <w:pPr>
         <w:rPr>
@@ -8065,14 +7897,14 @@
           <w:lang w:val="en-GB"/>
         </w:rPr>
         <w:object w:dxaOrig="9638" w:dyaOrig="1278" w14:anchorId="7E5CDEA8">
-          <v:shape id="_x0000_i1029" type="#_x0000_t75" style="width:481.85pt;height:64.6pt" o:ole="" o:bordertopcolor="this" o:borderleftcolor="this" o:borderbottomcolor="this" o:borderrightcolor="this">
+          <v:shape id="_x0000_i1029" type="#_x0000_t75" style="width:481.65pt;height:64.35pt" o:ole="" o:bordertopcolor="this" o:borderleftcolor="this" o:borderbottomcolor="this" o:borderrightcolor="this">
             <v:imagedata r:id="rId20" o:title=""/>
             <w10:bordertop type="dot" width="8"/>
             <w10:borderleft type="dot" width="8"/>
             <w10:borderbottom type="dot" width="8"/>
             <w10:borderright type="dot" width="8"/>
           </v:shape>
-          <o:OLEObject Type="Embed" ProgID="Word.OpenDocumentText.12" ShapeID="_x0000_i1029" DrawAspect="Content" ObjectID="_1636136709" r:id="rId21"/>
+          <o:OLEObject Type="Embed" ProgID="Word.OpenDocumentText.12" ShapeID="_x0000_i1029" DrawAspect="Content" ObjectID="_1636363082" r:id="rId21"/>
         </w:object>
       </w:r>
     </w:p>
@@ -8108,8 +7940,8 @@
         <w:t>.java</w:t>
       </w:r>
     </w:p>
-    <w:bookmarkStart w:id="19" w:name="_MON_1635018543"/>
-    <w:bookmarkEnd w:id="19"/>
+    <w:bookmarkStart w:id="20" w:name="_MON_1635018543"/>
+    <w:bookmarkEnd w:id="20"/>
     <w:p>
       <w:pPr>
         <w:rPr>
@@ -8121,14 +7953,14 @@
           <w:lang w:val="en-GB"/>
         </w:rPr>
         <w:object w:dxaOrig="9638" w:dyaOrig="1278" w14:anchorId="7DB7E967">
-          <v:shape id="_x0000_i1030" type="#_x0000_t75" style="width:481.85pt;height:64.6pt" o:ole="" o:bordertopcolor="this" o:borderleftcolor="this" o:borderbottomcolor="this" o:borderrightcolor="this">
+          <v:shape id="_x0000_i1030" type="#_x0000_t75" style="width:481.65pt;height:64.35pt" o:ole="" o:bordertopcolor="this" o:borderleftcolor="this" o:borderbottomcolor="this" o:borderrightcolor="this">
             <v:imagedata r:id="rId22" o:title=""/>
             <w10:bordertop type="dot" width="8"/>
             <w10:borderleft type="dot" width="8"/>
             <w10:borderbottom type="dot" width="8"/>
             <w10:borderright type="dot" width="8"/>
           </v:shape>
-          <o:OLEObject Type="Embed" ProgID="Word.OpenDocumentText.12" ShapeID="_x0000_i1030" DrawAspect="Content" ObjectID="_1636136710" r:id="rId23"/>
+          <o:OLEObject Type="Embed" ProgID="Word.OpenDocumentText.12" ShapeID="_x0000_i1030" DrawAspect="Content" ObjectID="_1636363083" r:id="rId23"/>
         </w:object>
       </w:r>
     </w:p>
@@ -8193,8 +8025,8 @@
         <w:t>.java</w:t>
       </w:r>
     </w:p>
-    <w:bookmarkStart w:id="20" w:name="_MON_1635018633"/>
-    <w:bookmarkEnd w:id="20"/>
+    <w:bookmarkStart w:id="21" w:name="_MON_1635018633"/>
+    <w:bookmarkEnd w:id="21"/>
     <w:p>
       <w:pPr>
         <w:rPr>
@@ -8206,14 +8038,14 @@
           <w:lang w:val="en-GB"/>
         </w:rPr>
         <w:object w:dxaOrig="9638" w:dyaOrig="1414" w14:anchorId="3C5422D0">
-          <v:shape id="_x0000_i1031" type="#_x0000_t75" style="width:481.85pt;height:70.6pt" o:ole="" o:bordertopcolor="this" o:borderleftcolor="this" o:borderbottomcolor="this" o:borderrightcolor="this">
+          <v:shape id="_x0000_i1031" type="#_x0000_t75" style="width:481.65pt;height:70.9pt" o:ole="" o:bordertopcolor="this" o:borderleftcolor="this" o:borderbottomcolor="this" o:borderrightcolor="this">
             <v:imagedata r:id="rId24" o:title=""/>
             <w10:bordertop type="dot" width="8"/>
             <w10:borderleft type="dot" width="8"/>
             <w10:borderbottom type="dot" width="8"/>
             <w10:borderright type="dot" width="8"/>
           </v:shape>
-          <o:OLEObject Type="Embed" ProgID="Word.OpenDocumentText.12" ShapeID="_x0000_i1031" DrawAspect="Content" ObjectID="_1636136711" r:id="rId25"/>
+          <o:OLEObject Type="Embed" ProgID="Word.OpenDocumentText.12" ShapeID="_x0000_i1031" DrawAspect="Content" ObjectID="_1636363084" r:id="rId25"/>
         </w:object>
       </w:r>
     </w:p>
@@ -8249,8 +8081,8 @@
         <w:t>.java</w:t>
       </w:r>
     </w:p>
-    <w:bookmarkStart w:id="21" w:name="_MON_1635018904"/>
-    <w:bookmarkEnd w:id="21"/>
+    <w:bookmarkStart w:id="22" w:name="_MON_1635018904"/>
+    <w:bookmarkEnd w:id="22"/>
     <w:p>
       <w:pPr>
         <w:rPr>
@@ -8262,14 +8094,14 @@
           <w:lang w:val="en-GB"/>
         </w:rPr>
         <w:object w:dxaOrig="9638" w:dyaOrig="1818" w14:anchorId="0DFA1728">
-          <v:shape id="_x0000_i1032" type="#_x0000_t75" style="width:481.85pt;height:90.9pt" o:ole="" o:bordertopcolor="this" o:borderleftcolor="this" o:borderbottomcolor="this" o:borderrightcolor="this">
+          <v:shape id="_x0000_i1032" type="#_x0000_t75" style="width:481.65pt;height:91.1pt" o:ole="" o:bordertopcolor="this" o:borderleftcolor="this" o:borderbottomcolor="this" o:borderrightcolor="this">
             <v:imagedata r:id="rId26" o:title=""/>
             <w10:bordertop type="dot" width="8"/>
             <w10:borderleft type="dot" width="8"/>
             <w10:borderbottom type="dot" width="8"/>
             <w10:borderright type="dot" width="8"/>
           </v:shape>
-          <o:OLEObject Type="Embed" ProgID="Word.OpenDocumentText.12" ShapeID="_x0000_i1032" DrawAspect="Content" ObjectID="_1636136712" r:id="rId27"/>
+          <o:OLEObject Type="Embed" ProgID="Word.OpenDocumentText.12" ShapeID="_x0000_i1032" DrawAspect="Content" ObjectID="_1636363085" r:id="rId27"/>
         </w:object>
       </w:r>
     </w:p>
@@ -8305,8 +8137,8 @@
         <w:t>.java</w:t>
       </w:r>
     </w:p>
-    <w:bookmarkStart w:id="22" w:name="_MON_1635019045"/>
-    <w:bookmarkEnd w:id="22"/>
+    <w:bookmarkStart w:id="23" w:name="_MON_1635019045"/>
+    <w:bookmarkEnd w:id="23"/>
     <w:p>
       <w:pPr>
         <w:rPr>
@@ -8318,14 +8150,14 @@
           <w:lang w:val="en-GB"/>
         </w:rPr>
         <w:object w:dxaOrig="9638" w:dyaOrig="1212" w14:anchorId="3D472CE0">
-          <v:shape id="_x0000_i1033" type="#_x0000_t75" style="width:481.85pt;height:60.45pt" o:ole="" o:bordertopcolor="this" o:borderleftcolor="this" o:borderbottomcolor="this" o:borderrightcolor="this">
+          <v:shape id="_x0000_i1033" type="#_x0000_t75" style="width:481.65pt;height:60.55pt" o:ole="" o:bordertopcolor="this" o:borderleftcolor="this" o:borderbottomcolor="this" o:borderrightcolor="this">
             <v:imagedata r:id="rId28" o:title=""/>
             <w10:bordertop type="dot" width="8"/>
             <w10:borderleft type="dot" width="8"/>
             <w10:borderbottom type="dot" width="8"/>
             <w10:borderright type="dot" width="8"/>
           </v:shape>
-          <o:OLEObject Type="Embed" ProgID="Word.OpenDocumentText.12" ShapeID="_x0000_i1033" DrawAspect="Content" ObjectID="_1636136713" r:id="rId29"/>
+          <o:OLEObject Type="Embed" ProgID="Word.OpenDocumentText.12" ShapeID="_x0000_i1033" DrawAspect="Content" ObjectID="_1636363086" r:id="rId29"/>
         </w:object>
       </w:r>
     </w:p>
@@ -8361,8 +8193,8 @@
         <w:t>.java</w:t>
       </w:r>
     </w:p>
-    <w:bookmarkStart w:id="23" w:name="_MON_1635019214"/>
-    <w:bookmarkEnd w:id="23"/>
+    <w:bookmarkStart w:id="24" w:name="_MON_1635019214"/>
+    <w:bookmarkEnd w:id="24"/>
     <w:p>
       <w:pPr>
         <w:rPr>
@@ -8374,14 +8206,14 @@
           <w:lang w:val="en-GB"/>
         </w:rPr>
         <w:object w:dxaOrig="9638" w:dyaOrig="1818" w14:anchorId="332DAB56">
-          <v:shape id="_x0000_i1034" type="#_x0000_t75" style="width:481.85pt;height:90.9pt" o:ole="" o:bordertopcolor="this" o:borderleftcolor="this" o:borderbottomcolor="this" o:borderrightcolor="this">
+          <v:shape id="_x0000_i1034" type="#_x0000_t75" style="width:481.65pt;height:91.1pt" o:ole="" o:bordertopcolor="this" o:borderleftcolor="this" o:borderbottomcolor="this" o:borderrightcolor="this">
             <v:imagedata r:id="rId30" o:title=""/>
             <w10:bordertop type="dot" width="8"/>
             <w10:borderleft type="dot" width="8"/>
             <w10:borderbottom type="dot" width="8"/>
             <w10:borderright type="dot" width="8"/>
           </v:shape>
-          <o:OLEObject Type="Embed" ProgID="Word.OpenDocumentText.12" ShapeID="_x0000_i1034" DrawAspect="Content" ObjectID="_1636136714" r:id="rId31"/>
+          <o:OLEObject Type="Embed" ProgID="Word.OpenDocumentText.12" ShapeID="_x0000_i1034" DrawAspect="Content" ObjectID="_1636363087" r:id="rId31"/>
         </w:object>
       </w:r>
     </w:p>
@@ -8403,22 +8235,22 @@
       <w:pPr>
         <w:pStyle w:val="Sommario10"/>
       </w:pPr>
-      <w:bookmarkStart w:id="24" w:name="_Toc25523851"/>
+      <w:bookmarkStart w:id="25" w:name="_Toc25523851"/>
       <w:r>
         <w:lastRenderedPageBreak/>
         <w:t>JPA-based Database Implementation</w:t>
       </w:r>
-      <w:bookmarkEnd w:id="24"/>
+      <w:bookmarkEnd w:id="25"/>
     </w:p>
     <w:p>
       <w:pPr>
         <w:pStyle w:val="Sommario2"/>
       </w:pPr>
-      <w:bookmarkStart w:id="25" w:name="_Toc25523852"/>
+      <w:bookmarkStart w:id="26" w:name="_Toc25523852"/>
       <w:r>
         <w:t>POJO classes derivation into persistence entities</w:t>
       </w:r>
-      <w:bookmarkEnd w:id="25"/>
+      <w:bookmarkEnd w:id="26"/>
     </w:p>
     <w:p>
       <w:pPr>
@@ -8426,8 +8258,6 @@
           <w:lang w:val="en-GB" w:eastAsia="it-IT"/>
         </w:rPr>
       </w:pPr>
-      <w:bookmarkStart w:id="26" w:name="_GoBack"/>
-      <w:bookmarkEnd w:id="26"/>
       <w:r>
         <w:rPr>
           <w:lang w:val="en-GB"/>
@@ -8520,35 +8350,7 @@
         <w:rPr>
           <w:lang w:val="en-GB"/>
         </w:rPr>
-        <w:t xml:space="preserve">, </w:t>
-      </w:r>
-      <w:proofErr w:type="spellStart"/>
-      <w:r>
-        <w:rPr>
-          <w:lang w:val="en-GB"/>
-        </w:rPr>
-        <w:t>TeamLeader</w:t>
-      </w:r>
-      <w:proofErr w:type="spellEnd"/>
-      <w:r>
-        <w:rPr>
-          <w:lang w:val="en-GB"/>
-        </w:rPr>
-        <w:t xml:space="preserve">, </w:t>
-      </w:r>
-      <w:proofErr w:type="spellStart"/>
-      <w:r>
-        <w:rPr>
-          <w:lang w:val="en-GB"/>
-        </w:rPr>
-        <w:t>TeamedEmployee</w:t>
-      </w:r>
-      <w:proofErr w:type="spellEnd"/>
-      <w:r>
-        <w:rPr>
-          <w:lang w:val="en-GB"/>
-        </w:rPr>
-        <w:t xml:space="preserve">) into a </w:t>
+        <w:t xml:space="preserve">, TeamLeader, TeamedEmployee) into a </w:t>
       </w:r>
       <w:r>
         <w:rPr>
@@ -8641,14 +8443,14 @@
           <w:lang w:val="en-GB"/>
         </w:rPr>
         <w:object w:dxaOrig="9638" w:dyaOrig="4848" w14:anchorId="34EEA1A8">
-          <v:shape id="_x0000_i1035" type="#_x0000_t75" style="width:481.85pt;height:242.3pt" o:ole="" o:bordertopcolor="this" o:borderleftcolor="this" o:borderbottomcolor="this" o:borderrightcolor="this">
+          <v:shape id="_x0000_i1035" type="#_x0000_t75" style="width:481.65pt;height:242.2pt" o:ole="" o:bordertopcolor="this" o:borderleftcolor="this" o:borderbottomcolor="this" o:borderrightcolor="this">
             <v:imagedata r:id="rId32" o:title=""/>
             <w10:bordertop type="dot" width="8"/>
             <w10:borderleft type="dot" width="8"/>
             <w10:borderbottom type="dot" width="8"/>
             <w10:borderright type="dot" width="8"/>
           </v:shape>
-          <o:OLEObject Type="Embed" ProgID="Word.OpenDocumentText.12" ShapeID="_x0000_i1035" DrawAspect="Content" ObjectID="_1636136715" r:id="rId33"/>
+          <o:OLEObject Type="Embed" ProgID="Word.OpenDocumentText.12" ShapeID="_x0000_i1035" DrawAspect="Content" ObjectID="_1636363088" r:id="rId33"/>
         </w:object>
       </w:r>
     </w:p>
@@ -8697,14 +8499,14 @@
           <w:lang w:val="en-GB"/>
         </w:rPr>
         <w:object w:dxaOrig="9638" w:dyaOrig="1616" w14:anchorId="41BC87B1">
-          <v:shape id="_x0000_i1036" type="#_x0000_t75" style="width:481.85pt;height:80.75pt" o:ole="" o:bordertopcolor="this" o:borderleftcolor="this" o:borderbottomcolor="this" o:borderrightcolor="this">
+          <v:shape id="_x0000_i1036" type="#_x0000_t75" style="width:481.65pt;height:80.75pt" o:ole="" o:bordertopcolor="this" o:borderleftcolor="this" o:borderbottomcolor="this" o:borderrightcolor="this">
             <v:imagedata r:id="rId34" o:title=""/>
             <w10:bordertop type="dot" width="8"/>
             <w10:borderleft type="dot" width="8"/>
             <w10:borderbottom type="dot" width="8"/>
             <w10:borderright type="dot" width="8"/>
           </v:shape>
-          <o:OLEObject Type="Embed" ProgID="Word.OpenDocumentText.12" ShapeID="_x0000_i1036" DrawAspect="Content" ObjectID="_1636136716" r:id="rId35"/>
+          <o:OLEObject Type="Embed" ProgID="Word.OpenDocumentText.12" ShapeID="_x0000_i1036" DrawAspect="Content" ObjectID="_1636363089" r:id="rId35"/>
         </w:object>
       </w:r>
     </w:p>
@@ -8753,14 +8555,14 @@
           <w:lang w:val="en-GB"/>
         </w:rPr>
         <w:object w:dxaOrig="9638" w:dyaOrig="2424" w14:anchorId="78AE6D16">
-          <v:shape id="_x0000_i1037" type="#_x0000_t75" style="width:481.85pt;height:121.4pt" o:ole="" o:bordertopcolor="this" o:borderleftcolor="this" o:borderbottomcolor="this" o:borderrightcolor="this">
+          <v:shape id="_x0000_i1037" type="#_x0000_t75" style="width:481.65pt;height:121.1pt" o:ole="" o:bordertopcolor="this" o:borderleftcolor="this" o:borderbottomcolor="this" o:borderrightcolor="this">
             <v:imagedata r:id="rId36" o:title=""/>
             <w10:bordertop type="dot" width="8"/>
             <w10:borderleft type="dot" width="8"/>
             <w10:borderbottom type="dot" width="8"/>
             <w10:borderright type="dot" width="8"/>
           </v:shape>
-          <o:OLEObject Type="Embed" ProgID="Word.OpenDocumentText.12" ShapeID="_x0000_i1037" DrawAspect="Content" ObjectID="_1636136717" r:id="rId37"/>
+          <o:OLEObject Type="Embed" ProgID="Word.OpenDocumentText.12" ShapeID="_x0000_i1037" DrawAspect="Content" ObjectID="_1636363090" r:id="rId37"/>
         </w:object>
       </w:r>
       <w:r>
@@ -8820,14 +8622,14 @@
           <w:lang w:val="en-GB"/>
         </w:rPr>
         <w:object w:dxaOrig="9638" w:dyaOrig="1481" w14:anchorId="569BD263">
-          <v:shape id="_x0000_i1038" type="#_x0000_t75" style="width:481.85pt;height:73.85pt" o:ole="" o:bordertopcolor="this" o:borderleftcolor="this" o:borderbottomcolor="this" o:borderrightcolor="this">
+          <v:shape id="_x0000_i1038" type="#_x0000_t75" style="width:481.65pt;height:74.2pt" o:ole="" o:bordertopcolor="this" o:borderleftcolor="this" o:borderbottomcolor="this" o:borderrightcolor="this">
             <v:imagedata r:id="rId38" o:title=""/>
             <w10:bordertop type="dot" width="8"/>
             <w10:borderleft type="dot" width="8"/>
             <w10:borderbottom type="dot" width="8"/>
             <w10:borderright type="dot" width="8"/>
           </v:shape>
-          <o:OLEObject Type="Embed" ProgID="Word.OpenDocumentText.12" ShapeID="_x0000_i1038" DrawAspect="Content" ObjectID="_1636136718" r:id="rId39"/>
+          <o:OLEObject Type="Embed" ProgID="Word.OpenDocumentText.12" ShapeID="_x0000_i1038" DrawAspect="Content" ObjectID="_1636363091" r:id="rId39"/>
         </w:object>
       </w:r>
     </w:p>
@@ -8876,14 +8678,14 @@
           <w:lang w:val="en-GB"/>
         </w:rPr>
         <w:object w:dxaOrig="9638" w:dyaOrig="1481" w14:anchorId="32E3014C">
-          <v:shape id="_x0000_i1039" type="#_x0000_t75" style="width:481.85pt;height:73.85pt" o:ole="" o:bordertopcolor="this" o:borderleftcolor="this" o:borderbottomcolor="this" o:borderrightcolor="this">
+          <v:shape id="_x0000_i1039" type="#_x0000_t75" style="width:481.65pt;height:74.2pt" o:ole="" o:bordertopcolor="this" o:borderleftcolor="this" o:borderbottomcolor="this" o:borderrightcolor="this">
             <v:imagedata r:id="rId40" o:title=""/>
             <w10:bordertop type="dot" width="8"/>
             <w10:borderleft type="dot" width="8"/>
             <w10:borderbottom type="dot" width="8"/>
             <w10:borderright type="dot" width="8"/>
           </v:shape>
-          <o:OLEObject Type="Embed" ProgID="Word.OpenDocumentText.12" ShapeID="_x0000_i1039" DrawAspect="Content" ObjectID="_1636136719" r:id="rId41"/>
+          <o:OLEObject Type="Embed" ProgID="Word.OpenDocumentText.12" ShapeID="_x0000_i1039" DrawAspect="Content" ObjectID="_1636363092" r:id="rId41"/>
         </w:object>
       </w:r>
     </w:p>
@@ -8932,14 +8734,14 @@
           <w:lang w:val="en-GB"/>
         </w:rPr>
         <w:object w:dxaOrig="9638" w:dyaOrig="1481" w14:anchorId="49B59893">
-          <v:shape id="_x0000_i1040" type="#_x0000_t75" style="width:481.85pt;height:73.85pt" o:ole="" o:bordertopcolor="this" o:borderleftcolor="this" o:borderbottomcolor="this" o:borderrightcolor="this">
+          <v:shape id="_x0000_i1040" type="#_x0000_t75" style="width:481.65pt;height:74.2pt" o:ole="" o:bordertopcolor="this" o:borderleftcolor="this" o:borderbottomcolor="this" o:borderrightcolor="this">
             <v:imagedata r:id="rId42" o:title=""/>
             <w10:bordertop type="dot" width="8"/>
             <w10:borderleft type="dot" width="8"/>
             <w10:borderbottom type="dot" width="8"/>
             <w10:borderright type="dot" width="8"/>
           </v:shape>
-          <o:OLEObject Type="Embed" ProgID="Word.OpenDocumentText.12" ShapeID="_x0000_i1040" DrawAspect="Content" ObjectID="_1636136720" r:id="rId43"/>
+          <o:OLEObject Type="Embed" ProgID="Word.OpenDocumentText.12" ShapeID="_x0000_i1040" DrawAspect="Content" ObjectID="_1636363093" r:id="rId43"/>
         </w:object>
       </w:r>
     </w:p>
@@ -8988,14 +8790,14 @@
           <w:lang w:val="en-GB"/>
         </w:rPr>
         <w:object w:dxaOrig="9638" w:dyaOrig="2626" w14:anchorId="50ED6F47">
-          <v:shape id="_x0000_i1041" type="#_x0000_t75" style="width:481.85pt;height:131.1pt" o:ole="" o:bordertopcolor="this" o:borderleftcolor="this" o:borderbottomcolor="this" o:borderrightcolor="this">
+          <v:shape id="_x0000_i1041" type="#_x0000_t75" style="width:481.65pt;height:131.45pt" o:ole="" o:bordertopcolor="this" o:borderleftcolor="this" o:borderbottomcolor="this" o:borderrightcolor="this">
             <v:imagedata r:id="rId44" o:title=""/>
             <w10:bordertop type="dot" width="8"/>
             <w10:borderleft type="dot" width="8"/>
             <w10:borderbottom type="dot" width="8"/>
             <w10:borderright type="dot" width="8"/>
           </v:shape>
-          <o:OLEObject Type="Embed" ProgID="Word.OpenDocumentText.12" ShapeID="_x0000_i1041" DrawAspect="Content" ObjectID="_1636136721" r:id="rId45"/>
+          <o:OLEObject Type="Embed" ProgID="Word.OpenDocumentText.12" ShapeID="_x0000_i1041" DrawAspect="Content" ObjectID="_1636363094" r:id="rId45"/>
         </w:object>
       </w:r>
     </w:p>
@@ -9044,14 +8846,14 @@
           <w:lang w:val="en-GB"/>
         </w:rPr>
         <w:object w:dxaOrig="9638" w:dyaOrig="3838" w14:anchorId="3FD2DB0C">
-          <v:shape id="_x0000_i1042" type="#_x0000_t75" style="width:481.85pt;height:192pt" o:ole="" o:bordertopcolor="this" o:borderleftcolor="this" o:borderbottomcolor="this" o:borderrightcolor="this">
+          <v:shape id="_x0000_i1042" type="#_x0000_t75" style="width:481.65pt;height:192pt" o:ole="" o:bordertopcolor="this" o:borderleftcolor="this" o:borderbottomcolor="this" o:borderrightcolor="this">
             <v:imagedata r:id="rId46" o:title=""/>
             <w10:bordertop type="dot" width="8"/>
             <w10:borderleft type="dot" width="8"/>
             <w10:borderbottom type="dot" width="8"/>
             <w10:borderright type="dot" width="8"/>
           </v:shape>
-          <o:OLEObject Type="Embed" ProgID="Word.OpenDocumentText.12" ShapeID="_x0000_i1042" DrawAspect="Content" ObjectID="_1636136722" r:id="rId47"/>
+          <o:OLEObject Type="Embed" ProgID="Word.OpenDocumentText.12" ShapeID="_x0000_i1042" DrawAspect="Content" ObjectID="_1636363095" r:id="rId47"/>
         </w:object>
       </w:r>
     </w:p>
@@ -9122,14 +8924,14 @@
           <w:lang w:val="en-GB"/>
         </w:rPr>
         <w:object w:dxaOrig="9638" w:dyaOrig="2020" w14:anchorId="172A368D">
-          <v:shape id="_x0000_i1043" type="#_x0000_t75" style="width:481.85pt;height:101.1pt" o:ole="" o:bordertopcolor="this" o:borderleftcolor="this" o:borderbottomcolor="this" o:borderrightcolor="this">
+          <v:shape id="_x0000_i1043" type="#_x0000_t75" style="width:481.65pt;height:100.9pt" o:ole="" o:bordertopcolor="this" o:borderleftcolor="this" o:borderbottomcolor="this" o:borderrightcolor="this">
             <v:imagedata r:id="rId48" o:title=""/>
             <w10:bordertop type="dot" width="8"/>
             <w10:borderleft type="dot" width="8"/>
             <w10:borderbottom type="dot" width="8"/>
             <w10:borderright type="dot" width="8"/>
           </v:shape>
-          <o:OLEObject Type="Embed" ProgID="Word.OpenDocumentText.12" ShapeID="_x0000_i1043" DrawAspect="Content" ObjectID="_1636136723" r:id="rId49"/>
+          <o:OLEObject Type="Embed" ProgID="Word.OpenDocumentText.12" ShapeID="_x0000_i1043" DrawAspect="Content" ObjectID="_1636363096" r:id="rId49"/>
         </w:object>
       </w:r>
     </w:p>
@@ -9178,14 +8980,14 @@
           <w:lang w:val="en-GB"/>
         </w:rPr>
         <w:object w:dxaOrig="9638" w:dyaOrig="3838" w14:anchorId="497B74DF">
-          <v:shape id="_x0000_i1044" type="#_x0000_t75" style="width:481.85pt;height:192pt" o:ole="" o:bordertopcolor="this" o:borderleftcolor="this" o:borderbottomcolor="this" o:borderrightcolor="this">
+          <v:shape id="_x0000_i1044" type="#_x0000_t75" style="width:481.65pt;height:192pt" o:ole="" o:bordertopcolor="this" o:borderleftcolor="this" o:borderbottomcolor="this" o:borderrightcolor="this">
             <v:imagedata r:id="rId50" o:title=""/>
             <w10:bordertop type="dot" width="8"/>
             <w10:borderleft type="dot" width="8"/>
             <w10:borderbottom type="dot" width="8"/>
             <w10:borderright type="dot" width="8"/>
           </v:shape>
-          <o:OLEObject Type="Embed" ProgID="Word.OpenDocumentText.12" ShapeID="_x0000_i1044" DrawAspect="Content" ObjectID="_1636136724" r:id="rId51"/>
+          <o:OLEObject Type="Embed" ProgID="Word.OpenDocumentText.12" ShapeID="_x0000_i1044" DrawAspect="Content" ObjectID="_1636363097" r:id="rId51"/>
         </w:object>
       </w:r>
     </w:p>
@@ -9216,19 +9018,11 @@
           <w:lang w:val="en-GB"/>
         </w:rPr>
       </w:pPr>
-      <w:proofErr w:type="gramStart"/>
-      <w:r>
-        <w:rPr>
-          <w:lang w:val="en-GB"/>
-        </w:rPr>
-        <w:t>Next</w:t>
-      </w:r>
-      <w:proofErr w:type="gramEnd"/>
-      <w:r>
-        <w:rPr>
-          <w:lang w:val="en-GB"/>
-        </w:rPr>
-        <w:t xml:space="preserve"> we present our design choices regarding the implementation of the relationships between the persistence entities:</w:t>
+      <w:r>
+        <w:rPr>
+          <w:lang w:val="en-GB"/>
+        </w:rPr>
+        <w:t>Next we present our design choices regarding the implementation of the relationships between the persistence entities:</w:t>
       </w:r>
     </w:p>
     <w:p>
@@ -9242,7 +9036,6 @@
           <w:lang w:val="en-GB"/>
         </w:rPr>
       </w:pPr>
-      <w:proofErr w:type="spellStart"/>
       <w:r>
         <w:rPr>
           <w:rFonts w:asciiTheme="majorHAnsi" w:eastAsiaTheme="majorEastAsia" w:hAnsiTheme="majorHAnsi" w:cstheme="majorBidi"/>
@@ -9251,9 +9044,8 @@
           <w:szCs w:val="26"/>
           <w:lang w:val="en-GB" w:eastAsia="it-IT"/>
         </w:rPr>
-        <w:t>TeamLeader</w:t>
-      </w:r>
-      <w:proofErr w:type="spellEnd"/>
+        <w:t>TeamLeader ⇌ Team</w:t>
+      </w:r>
       <w:r>
         <w:rPr>
           <w:rFonts w:asciiTheme="majorHAnsi" w:eastAsiaTheme="majorEastAsia" w:hAnsiTheme="majorHAnsi" w:cstheme="majorBidi"/>
@@ -9262,7 +9054,7 @@
           <w:szCs w:val="26"/>
           <w:lang w:val="en-GB" w:eastAsia="it-IT"/>
         </w:rPr>
-        <w:t xml:space="preserve"> ⇌ Team</w:t>
+        <w:t xml:space="preserve"> (One to One)</w:t>
       </w:r>
       <w:r>
         <w:rPr>
@@ -9272,16 +9064,6 @@
           <w:szCs w:val="26"/>
           <w:lang w:val="en-GB" w:eastAsia="it-IT"/>
         </w:rPr>
-        <w:t xml:space="preserve"> (One to One)</w:t>
-      </w:r>
-      <w:r>
-        <w:rPr>
-          <w:rFonts w:asciiTheme="majorHAnsi" w:eastAsiaTheme="majorEastAsia" w:hAnsiTheme="majorHAnsi" w:cstheme="majorBidi"/>
-          <w:color w:val="2A7B88" w:themeColor="accent1" w:themeShade="BF"/>
-          <w:sz w:val="26"/>
-          <w:szCs w:val="26"/>
-          <w:lang w:val="en-GB" w:eastAsia="it-IT"/>
-        </w:rPr>
         <w:br/>
       </w:r>
       <w:r>
@@ -9290,21 +9072,12 @@
         </w:rPr>
         <w:t xml:space="preserve">This relationship is implemented as a </w:t>
       </w:r>
-      <w:proofErr w:type="spellStart"/>
       <w:r>
         <w:rPr>
           <w:u w:val="single"/>
           <w:lang w:val="en-GB"/>
         </w:rPr>
-        <w:t>OneToOne</w:t>
-      </w:r>
-      <w:proofErr w:type="spellEnd"/>
-      <w:r>
-        <w:rPr>
-          <w:u w:val="single"/>
-          <w:lang w:val="en-GB"/>
-        </w:rPr>
-        <w:t xml:space="preserve"> unidirectional</w:t>
+        <w:t>OneToOne unidirectional</w:t>
       </w:r>
       <w:r>
         <w:rPr>
@@ -9312,7 +9085,6 @@
         </w:rPr>
         <w:t xml:space="preserve"> relationship between the </w:t>
       </w:r>
-      <w:proofErr w:type="spellStart"/>
       <w:r>
         <w:rPr>
           <w:i/>
@@ -9321,7 +9093,6 @@
         </w:rPr>
         <w:t>TeamLeader</w:t>
       </w:r>
-      <w:proofErr w:type="spellEnd"/>
       <w:r>
         <w:rPr>
           <w:lang w:val="en-GB"/>
@@ -9352,21 +9123,7 @@
         <w:rPr>
           <w:lang w:val="en-GB"/>
         </w:rPr>
-        <w:t xml:space="preserve"> the former an “</w:t>
-      </w:r>
-      <w:proofErr w:type="spellStart"/>
-      <w:r>
-        <w:rPr>
-          <w:lang w:val="en-GB"/>
-        </w:rPr>
-        <w:t>IDteam</w:t>
-      </w:r>
-      <w:proofErr w:type="spellEnd"/>
-      <w:r>
-        <w:rPr>
-          <w:lang w:val="en-GB"/>
-        </w:rPr>
-        <w:t xml:space="preserve">” attribute </w:t>
+        <w:t xml:space="preserve"> the former an “IDteam” attribute </w:t>
       </w:r>
       <w:r>
         <w:rPr>
@@ -9378,21 +9135,7 @@
         <w:rPr>
           <w:lang w:val="en-GB"/>
         </w:rPr>
-        <w:t xml:space="preserve"> the Team managed by the </w:t>
-      </w:r>
-      <w:proofErr w:type="spellStart"/>
-      <w:r>
-        <w:rPr>
-          <w:lang w:val="en-GB"/>
-        </w:rPr>
-        <w:t>TeamLeader</w:t>
-      </w:r>
-      <w:proofErr w:type="spellEnd"/>
-      <w:r>
-        <w:rPr>
-          <w:lang w:val="en-GB"/>
-        </w:rPr>
-        <w:t>.</w:t>
+        <w:t xml:space="preserve"> the Team managed by the TeamLeader.</w:t>
       </w:r>
       <w:r>
         <w:rPr>
@@ -9434,21 +9177,7 @@
         <w:rPr>
           <w:lang w:val="en-GB"/>
         </w:rPr>
-        <w:t xml:space="preserve"> it is required to retrieve the Team managed by a </w:t>
-      </w:r>
-      <w:proofErr w:type="spellStart"/>
-      <w:r>
-        <w:rPr>
-          <w:lang w:val="en-GB"/>
-        </w:rPr>
-        <w:t>TeamLeader</w:t>
-      </w:r>
-      <w:proofErr w:type="spellEnd"/>
-      <w:r>
-        <w:rPr>
-          <w:lang w:val="en-GB"/>
-        </w:rPr>
-        <w:t xml:space="preserve">, but not </w:t>
+        <w:t xml:space="preserve"> it is required to retrieve the Team managed by a TeamLeader, but not </w:t>
       </w:r>
       <w:r>
         <w:rPr>
@@ -9580,9 +9309,8 @@
           <w:lang w:val="en-GB" w:eastAsia="it-IT"/>
         </w:rPr>
         <w:lastRenderedPageBreak/>
-        <w:t xml:space="preserve">Team ⇌ </w:t>
-      </w:r>
-      <w:proofErr w:type="spellStart"/>
+        <w:t>Team ⇌ TeamedEmployee (One to Many)</w:t>
+      </w:r>
       <w:r>
         <w:rPr>
           <w:rFonts w:asciiTheme="majorHAnsi" w:eastAsiaTheme="majorEastAsia" w:hAnsiTheme="majorHAnsi" w:cstheme="majorBidi"/>
@@ -9591,27 +9319,6 @@
           <w:szCs w:val="26"/>
           <w:lang w:val="en-GB" w:eastAsia="it-IT"/>
         </w:rPr>
-        <w:t>TeamedEmployee</w:t>
-      </w:r>
-      <w:proofErr w:type="spellEnd"/>
-      <w:r>
-        <w:rPr>
-          <w:rFonts w:asciiTheme="majorHAnsi" w:eastAsiaTheme="majorEastAsia" w:hAnsiTheme="majorHAnsi" w:cstheme="majorBidi"/>
-          <w:color w:val="2A7B88" w:themeColor="accent1" w:themeShade="BF"/>
-          <w:sz w:val="26"/>
-          <w:szCs w:val="26"/>
-          <w:lang w:val="en-GB" w:eastAsia="it-IT"/>
-        </w:rPr>
-        <w:t xml:space="preserve"> (One to Many)</w:t>
-      </w:r>
-      <w:r>
-        <w:rPr>
-          <w:rFonts w:asciiTheme="majorHAnsi" w:eastAsiaTheme="majorEastAsia" w:hAnsiTheme="majorHAnsi" w:cstheme="majorBidi"/>
-          <w:color w:val="2A7B88" w:themeColor="accent1" w:themeShade="BF"/>
-          <w:sz w:val="26"/>
-          <w:szCs w:val="26"/>
-          <w:lang w:val="en-GB" w:eastAsia="it-IT"/>
-        </w:rPr>
         <w:br/>
       </w:r>
       <w:r>
@@ -9620,7 +9327,6 @@
         </w:rPr>
         <w:t xml:space="preserve">This relationship is implemented as a </w:t>
       </w:r>
-      <w:proofErr w:type="spellStart"/>
       <w:r>
         <w:rPr>
           <w:u w:val="single"/>
@@ -9635,7 +9341,6 @@
         </w:rPr>
         <w:t>Many</w:t>
       </w:r>
-      <w:proofErr w:type="spellEnd"/>
       <w:r>
         <w:rPr>
           <w:u w:val="single"/>
@@ -9677,7 +9382,6 @@
         </w:rPr>
         <w:t xml:space="preserve"> and </w:t>
       </w:r>
-      <w:proofErr w:type="spellStart"/>
       <w:r>
         <w:rPr>
           <w:i/>
@@ -9694,7 +9398,6 @@
         </w:rPr>
         <w:t>edEmployee</w:t>
       </w:r>
-      <w:proofErr w:type="spellEnd"/>
       <w:r>
         <w:rPr>
           <w:lang w:val="en-GB"/>
@@ -9737,19 +9440,11 @@
         </w:rPr>
         <w:t xml:space="preserve">list of </w:t>
       </w:r>
-      <w:proofErr w:type="spellStart"/>
-      <w:r>
-        <w:rPr>
-          <w:lang w:val="en-GB"/>
-        </w:rPr>
-        <w:t>TeamedEmployees</w:t>
-      </w:r>
-      <w:proofErr w:type="spellEnd"/>
-      <w:r>
-        <w:rPr>
-          <w:lang w:val="en-GB"/>
-        </w:rPr>
-        <w:t xml:space="preserve"> that belong to the </w:t>
+      <w:r>
+        <w:rPr>
+          <w:lang w:val="en-GB"/>
+        </w:rPr>
+        <w:t xml:space="preserve">TeamedEmployees that belong to the </w:t>
       </w:r>
       <w:r>
         <w:rPr>
@@ -9803,21 +9498,7 @@
         <w:rPr>
           <w:lang w:val="en-GB"/>
         </w:rPr>
-        <w:t xml:space="preserve"> “</w:t>
-      </w:r>
-      <w:proofErr w:type="spellStart"/>
-      <w:r>
-        <w:rPr>
-          <w:lang w:val="en-GB"/>
-        </w:rPr>
-        <w:t>IDTeam</w:t>
-      </w:r>
-      <w:proofErr w:type="spellEnd"/>
-      <w:r>
-        <w:rPr>
-          <w:lang w:val="en-GB"/>
-        </w:rPr>
-        <w:t xml:space="preserve">” attribute </w:t>
+        <w:t xml:space="preserve"> “IDTeam” attribute </w:t>
       </w:r>
       <w:r>
         <w:rPr>
@@ -9835,84 +9516,56 @@
         <w:rPr>
           <w:lang w:val="en-GB"/>
         </w:rPr>
+        <w:t>the TeamedEmployee belongs to</w:t>
+      </w:r>
+      <w:r>
+        <w:rPr>
+          <w:lang w:val="en-GB"/>
+        </w:rPr>
+        <w:t>.</w:t>
+      </w:r>
+      <w:r>
+        <w:rPr>
+          <w:lang w:val="en-GB"/>
+        </w:rPr>
+        <w:br/>
+      </w:r>
+      <w:r>
+        <w:rPr>
+          <w:lang w:val="en-GB"/>
+        </w:rPr>
+        <w:t xml:space="preserve">The relationship is implemented as bidirectional since in our application it is necessary to retrieve </w:t>
+      </w:r>
+      <w:r>
+        <w:rPr>
+          <w:lang w:val="en-GB"/>
+        </w:rPr>
+        <w:t xml:space="preserve">both </w:t>
+      </w:r>
+      <w:r>
+        <w:rPr>
+          <w:lang w:val="en-GB"/>
+        </w:rPr>
+        <w:t>the list</w:t>
+      </w:r>
+      <w:r>
+        <w:rPr>
+          <w:lang w:val="en-GB"/>
+        </w:rPr>
+        <w:t xml:space="preserve"> of</w:t>
+      </w:r>
+      <w:r>
+        <w:rPr>
+          <w:lang w:val="en-GB"/>
+        </w:rPr>
+        <w:t xml:space="preserve"> TeamedEmployees belonging to a Team and </w:t>
+      </w:r>
+      <w:r>
+        <w:rPr>
+          <w:lang w:val="en-GB"/>
+        </w:rPr>
         <w:t xml:space="preserve">the </w:t>
       </w:r>
-      <w:proofErr w:type="spellStart"/>
-      <w:r>
-        <w:rPr>
-          <w:lang w:val="en-GB"/>
-        </w:rPr>
-        <w:t>TeamedEmployee</w:t>
-      </w:r>
-      <w:proofErr w:type="spellEnd"/>
-      <w:r>
-        <w:rPr>
-          <w:lang w:val="en-GB"/>
-        </w:rPr>
-        <w:t xml:space="preserve"> belongs to</w:t>
-      </w:r>
-      <w:r>
-        <w:rPr>
-          <w:lang w:val="en-GB"/>
-        </w:rPr>
-        <w:t>.</w:t>
-      </w:r>
-      <w:r>
-        <w:rPr>
-          <w:lang w:val="en-GB"/>
-        </w:rPr>
-        <w:br/>
-      </w:r>
-      <w:r>
-        <w:rPr>
-          <w:lang w:val="en-GB"/>
-        </w:rPr>
-        <w:t xml:space="preserve">The relationship is implemented as bidirectional since in our application it is necessary to retrieve </w:t>
-      </w:r>
-      <w:r>
-        <w:rPr>
-          <w:lang w:val="en-GB"/>
-        </w:rPr>
-        <w:t xml:space="preserve">both </w:t>
-      </w:r>
-      <w:r>
-        <w:rPr>
-          <w:lang w:val="en-GB"/>
-        </w:rPr>
-        <w:t>the list</w:t>
-      </w:r>
-      <w:r>
-        <w:rPr>
-          <w:lang w:val="en-GB"/>
-        </w:rPr>
-        <w:t xml:space="preserve"> of</w:t>
-      </w:r>
-      <w:r>
-        <w:rPr>
-          <w:lang w:val="en-GB"/>
-        </w:rPr>
-        <w:t xml:space="preserve"> </w:t>
-      </w:r>
-      <w:proofErr w:type="spellStart"/>
-      <w:r>
-        <w:rPr>
-          <w:lang w:val="en-GB"/>
-        </w:rPr>
-        <w:t>TeamedEmployees</w:t>
-      </w:r>
-      <w:proofErr w:type="spellEnd"/>
-      <w:r>
-        <w:rPr>
-          <w:lang w:val="en-GB"/>
-        </w:rPr>
-        <w:t xml:space="preserve"> belonging to a Team and </w:t>
-      </w:r>
-      <w:r>
-        <w:rPr>
-          <w:lang w:val="en-GB"/>
-        </w:rPr>
-        <w:t xml:space="preserve">the </w:t>
-      </w:r>
       <w:r>
         <w:rPr>
           <w:lang w:val="en-GB"/>
@@ -9923,21 +9576,7 @@
         <w:rPr>
           <w:lang w:val="en-GB"/>
         </w:rPr>
-        <w:t xml:space="preserve">a </w:t>
-      </w:r>
-      <w:proofErr w:type="spellStart"/>
-      <w:r>
-        <w:rPr>
-          <w:lang w:val="en-GB"/>
-        </w:rPr>
-        <w:t>TeamedEmployee</w:t>
-      </w:r>
-      <w:proofErr w:type="spellEnd"/>
-      <w:r>
-        <w:rPr>
-          <w:lang w:val="en-GB"/>
-        </w:rPr>
-        <w:t xml:space="preserve"> belongs to.</w:t>
+        <w:t>a TeamedEmployee belongs to.</w:t>
       </w:r>
     </w:p>
     <w:p>
@@ -10083,7 +9722,6 @@
         </w:rPr>
         <w:t xml:space="preserve">This relationship is implemented as a </w:t>
       </w:r>
-      <w:proofErr w:type="spellStart"/>
       <w:r>
         <w:rPr>
           <w:u w:val="single"/>
@@ -10098,7 +9736,6 @@
         </w:rPr>
         <w:t>Many</w:t>
       </w:r>
-      <w:proofErr w:type="spellEnd"/>
       <w:r>
         <w:rPr>
           <w:u w:val="single"/>
@@ -10166,14 +9803,12 @@
         </w:rPr>
         <w:t xml:space="preserve"> the former a “</w:t>
       </w:r>
-      <w:proofErr w:type="spellStart"/>
       <w:r>
         <w:rPr>
           <w:lang w:val="en-GB"/>
         </w:rPr>
         <w:t>teamProducts</w:t>
       </w:r>
-      <w:proofErr w:type="spellEnd"/>
       <w:r>
         <w:rPr>
           <w:lang w:val="en-GB"/>
@@ -10238,21 +9873,7 @@
         <w:rPr>
           <w:lang w:val="en-GB"/>
         </w:rPr>
-        <w:t>“</w:t>
-      </w:r>
-      <w:proofErr w:type="spellStart"/>
-      <w:r>
-        <w:rPr>
-          <w:lang w:val="en-GB"/>
-        </w:rPr>
-        <w:t>IDTeam</w:t>
-      </w:r>
-      <w:proofErr w:type="spellEnd"/>
-      <w:r>
-        <w:rPr>
-          <w:lang w:val="en-GB"/>
-        </w:rPr>
-        <w:t xml:space="preserve">” attribute </w:t>
+        <w:t xml:space="preserve">“IDTeam” attribute </w:t>
       </w:r>
       <w:r>
         <w:rPr>
@@ -10426,9 +10047,8 @@
           <w:lang w:val="en-GB" w:eastAsia="it-IT"/>
         </w:rPr>
         <w:lastRenderedPageBreak/>
-        <w:t xml:space="preserve">Product ⇌ </w:t>
-      </w:r>
-      <w:proofErr w:type="spellStart"/>
+        <w:t>Product ⇌ ProductStock (</w:t>
+      </w:r>
       <w:r>
         <w:rPr>
           <w:rFonts w:asciiTheme="majorHAnsi" w:eastAsiaTheme="majorEastAsia" w:hAnsiTheme="majorHAnsi" w:cstheme="majorBidi"/>
@@ -10437,9 +10057,8 @@
           <w:szCs w:val="26"/>
           <w:lang w:val="en-GB" w:eastAsia="it-IT"/>
         </w:rPr>
-        <w:t>ProductStock</w:t>
-      </w:r>
-      <w:proofErr w:type="spellEnd"/>
+        <w:t>One</w:t>
+      </w:r>
       <w:r>
         <w:rPr>
           <w:rFonts w:asciiTheme="majorHAnsi" w:eastAsiaTheme="majorEastAsia" w:hAnsiTheme="majorHAnsi" w:cstheme="majorBidi"/>
@@ -10448,7 +10067,7 @@
           <w:szCs w:val="26"/>
           <w:lang w:val="en-GB" w:eastAsia="it-IT"/>
         </w:rPr>
-        <w:t xml:space="preserve"> (</w:t>
+        <w:t xml:space="preserve"> to Many)</w:t>
       </w:r>
       <w:r>
         <w:rPr>
@@ -10458,26 +10077,6 @@
           <w:szCs w:val="26"/>
           <w:lang w:val="en-GB" w:eastAsia="it-IT"/>
         </w:rPr>
-        <w:t>One</w:t>
-      </w:r>
-      <w:r>
-        <w:rPr>
-          <w:rFonts w:asciiTheme="majorHAnsi" w:eastAsiaTheme="majorEastAsia" w:hAnsiTheme="majorHAnsi" w:cstheme="majorBidi"/>
-          <w:color w:val="2A7B88" w:themeColor="accent1" w:themeShade="BF"/>
-          <w:sz w:val="26"/>
-          <w:szCs w:val="26"/>
-          <w:lang w:val="en-GB" w:eastAsia="it-IT"/>
-        </w:rPr>
-        <w:t xml:space="preserve"> to Many)</w:t>
-      </w:r>
-      <w:r>
-        <w:rPr>
-          <w:rFonts w:asciiTheme="majorHAnsi" w:eastAsiaTheme="majorEastAsia" w:hAnsiTheme="majorHAnsi" w:cstheme="majorBidi"/>
-          <w:color w:val="2A7B88" w:themeColor="accent1" w:themeShade="BF"/>
-          <w:sz w:val="26"/>
-          <w:szCs w:val="26"/>
-          <w:lang w:val="en-GB" w:eastAsia="it-IT"/>
-        </w:rPr>
         <w:br/>
       </w:r>
       <w:r>
@@ -10486,7 +10085,6 @@
         </w:rPr>
         <w:t xml:space="preserve">This relationship is implemented as a </w:t>
       </w:r>
-      <w:proofErr w:type="spellStart"/>
       <w:r>
         <w:rPr>
           <w:u w:val="single"/>
@@ -10499,15 +10097,7 @@
           <w:u w:val="single"/>
           <w:lang w:val="en-GB"/>
         </w:rPr>
-        <w:t>ToOne</w:t>
-      </w:r>
-      <w:proofErr w:type="spellEnd"/>
-      <w:r>
-        <w:rPr>
-          <w:u w:val="single"/>
-          <w:lang w:val="en-GB"/>
-        </w:rPr>
-        <w:t xml:space="preserve"> unidirectional</w:t>
+        <w:t>ToOne unidirectional</w:t>
       </w:r>
       <w:r>
         <w:rPr>
@@ -10515,7 +10105,6 @@
         </w:rPr>
         <w:t xml:space="preserve"> relationship between the </w:t>
       </w:r>
-      <w:proofErr w:type="spellStart"/>
       <w:r>
         <w:rPr>
           <w:i/>
@@ -10524,7 +10113,6 @@
         </w:rPr>
         <w:t>ProductStock</w:t>
       </w:r>
-      <w:proofErr w:type="spellEnd"/>
       <w:r>
         <w:rPr>
           <w:lang w:val="en-GB"/>
@@ -10728,9 +10316,8 @@
           <w:szCs w:val="26"/>
           <w:lang w:val="en-GB" w:eastAsia="it-IT"/>
         </w:rPr>
-        <w:t xml:space="preserve"> ⇌ </w:t>
-      </w:r>
-      <w:proofErr w:type="spellStart"/>
+        <w:t xml:space="preserve"> ⇌ ProductStock (One to </w:t>
+      </w:r>
       <w:r>
         <w:rPr>
           <w:rFonts w:asciiTheme="majorHAnsi" w:eastAsiaTheme="majorEastAsia" w:hAnsiTheme="majorHAnsi" w:cstheme="majorBidi"/>
@@ -10739,9 +10326,8 @@
           <w:szCs w:val="26"/>
           <w:lang w:val="en-GB" w:eastAsia="it-IT"/>
         </w:rPr>
-        <w:t>ProductStock</w:t>
-      </w:r>
-      <w:proofErr w:type="spellEnd"/>
+        <w:t>One</w:t>
+      </w:r>
       <w:r>
         <w:rPr>
           <w:rFonts w:asciiTheme="majorHAnsi" w:eastAsiaTheme="majorEastAsia" w:hAnsiTheme="majorHAnsi" w:cstheme="majorBidi"/>
@@ -10750,7 +10336,7 @@
           <w:szCs w:val="26"/>
           <w:lang w:val="en-GB" w:eastAsia="it-IT"/>
         </w:rPr>
-        <w:t xml:space="preserve"> (One to </w:t>
+        <w:t>)</w:t>
       </w:r>
       <w:r>
         <w:rPr>
@@ -10760,56 +10346,27 @@
           <w:szCs w:val="26"/>
           <w:lang w:val="en-GB" w:eastAsia="it-IT"/>
         </w:rPr>
+        <w:br/>
+      </w:r>
+      <w:r>
+        <w:rPr>
+          <w:lang w:val="en-GB"/>
+        </w:rPr>
+        <w:t xml:space="preserve">This relationship is implemented as a </w:t>
+      </w:r>
+      <w:r>
+        <w:rPr>
+          <w:u w:val="single"/>
+          <w:lang w:val="en-GB"/>
+        </w:rPr>
         <w:t>One</w:t>
       </w:r>
       <w:r>
         <w:rPr>
-          <w:rFonts w:asciiTheme="majorHAnsi" w:eastAsiaTheme="majorEastAsia" w:hAnsiTheme="majorHAnsi" w:cstheme="majorBidi"/>
-          <w:color w:val="2A7B88" w:themeColor="accent1" w:themeShade="BF"/>
-          <w:sz w:val="26"/>
-          <w:szCs w:val="26"/>
-          <w:lang w:val="en-GB" w:eastAsia="it-IT"/>
-        </w:rPr>
-        <w:t>)</w:t>
-      </w:r>
-      <w:r>
-        <w:rPr>
-          <w:rFonts w:asciiTheme="majorHAnsi" w:eastAsiaTheme="majorEastAsia" w:hAnsiTheme="majorHAnsi" w:cstheme="majorBidi"/>
-          <w:color w:val="2A7B88" w:themeColor="accent1" w:themeShade="BF"/>
-          <w:sz w:val="26"/>
-          <w:szCs w:val="26"/>
-          <w:lang w:val="en-GB" w:eastAsia="it-IT"/>
-        </w:rPr>
-        <w:br/>
-      </w:r>
-      <w:r>
-        <w:rPr>
-          <w:lang w:val="en-GB"/>
-        </w:rPr>
-        <w:t xml:space="preserve">This relationship is implemented as a </w:t>
-      </w:r>
-      <w:proofErr w:type="spellStart"/>
-      <w:r>
-        <w:rPr>
           <w:u w:val="single"/>
           <w:lang w:val="en-GB"/>
         </w:rPr>
-        <w:t>One</w:t>
-      </w:r>
-      <w:r>
-        <w:rPr>
-          <w:u w:val="single"/>
-          <w:lang w:val="en-GB"/>
-        </w:rPr>
-        <w:t>ToOne</w:t>
-      </w:r>
-      <w:proofErr w:type="spellEnd"/>
-      <w:r>
-        <w:rPr>
-          <w:u w:val="single"/>
-          <w:lang w:val="en-GB"/>
-        </w:rPr>
-        <w:t xml:space="preserve"> unidirectional</w:t>
+        <w:t>ToOne unidirectional</w:t>
       </w:r>
       <w:r>
         <w:rPr>
@@ -10855,14 +10412,7 @@
         <w:rPr>
           <w:lang w:val="en-GB"/>
         </w:rPr>
-        <w:t xml:space="preserve"> the former a “</w:t>
-      </w:r>
-      <w:proofErr w:type="spellStart"/>
-      <w:r>
-        <w:rPr>
-          <w:lang w:val="en-GB"/>
-        </w:rPr>
-        <w:t>product</w:t>
+        <w:t xml:space="preserve"> the former a “product</w:t>
       </w:r>
       <w:r>
         <w:rPr>
@@ -10870,26 +10420,17 @@
         </w:rPr>
         <w:t>Stock</w:t>
       </w:r>
-      <w:proofErr w:type="spellEnd"/>
       <w:r>
         <w:rPr>
           <w:lang w:val="en-GB"/>
         </w:rPr>
         <w:t xml:space="preserve">” attribute identifying the </w:t>
       </w:r>
-      <w:proofErr w:type="spellStart"/>
-      <w:r>
-        <w:rPr>
-          <w:lang w:val="en-GB"/>
-        </w:rPr>
-        <w:t>IDstock</w:t>
-      </w:r>
-      <w:proofErr w:type="spellEnd"/>
-      <w:r>
-        <w:rPr>
-          <w:lang w:val="en-GB"/>
-        </w:rPr>
-        <w:t xml:space="preserve"> of the </w:t>
+      <w:r>
+        <w:rPr>
+          <w:lang w:val="en-GB"/>
+        </w:rPr>
+        <w:t xml:space="preserve">IDstock of the </w:t>
       </w:r>
       <w:r>
         <w:rPr>
@@ -11109,21 +10650,12 @@
         </w:rPr>
         <w:t xml:space="preserve">This relationship is implemented as a </w:t>
       </w:r>
-      <w:proofErr w:type="spellStart"/>
       <w:r>
         <w:rPr>
           <w:u w:val="single"/>
           <w:lang w:val="en-GB"/>
         </w:rPr>
-        <w:t>OneToMany</w:t>
-      </w:r>
-      <w:proofErr w:type="spellEnd"/>
-      <w:r>
-        <w:rPr>
-          <w:u w:val="single"/>
-          <w:lang w:val="en-GB"/>
-        </w:rPr>
-        <w:t xml:space="preserve"> bidirectional</w:t>
+        <w:t>OneToMany bidirectional</w:t>
       </w:r>
       <w:r>
         <w:rPr>
@@ -11171,14 +10703,12 @@
         </w:rPr>
         <w:t xml:space="preserve"> the former a “</w:t>
       </w:r>
-      <w:proofErr w:type="spellStart"/>
       <w:r>
         <w:rPr>
           <w:lang w:val="en-GB"/>
         </w:rPr>
         <w:t>myOrders</w:t>
       </w:r>
-      <w:proofErr w:type="spellEnd"/>
       <w:r>
         <w:rPr>
           <w:lang w:val="en-GB"/>
@@ -11365,21 +10895,7 @@
         <w:rPr>
           <w:lang w:val="en-GB"/>
         </w:rPr>
-        <w:t xml:space="preserve"> can be found in the attached project grouped under the “</w:t>
-      </w:r>
-      <w:proofErr w:type="spellStart"/>
-      <w:r>
-        <w:rPr>
-          <w:lang w:val="en-GB"/>
-        </w:rPr>
-        <w:t>DataManagment.Hibernate</w:t>
-      </w:r>
-      <w:proofErr w:type="spellEnd"/>
-      <w:r>
-        <w:rPr>
-          <w:lang w:val="en-GB"/>
-        </w:rPr>
-        <w:t>” package, where each class has been prefixed with an “H” character to prevent naming collision</w:t>
+        <w:t xml:space="preserve"> can be found in the attached project grouped under the “DataManagment.Hibernate” package, where each class has been prefixed with an “H” character to prevent naming collision</w:t>
       </w:r>
       <w:r>
         <w:rPr>
@@ -11501,14 +11017,14 @@
           <w:lang w:val="en-GB"/>
         </w:rPr>
         <w:object w:dxaOrig="9638" w:dyaOrig="8786" w14:anchorId="12E5AC4B">
-          <v:shape id="_x0000_i1045" type="#_x0000_t75" style="width:460.6pt;height:439.4pt" o:ole="" o:bordertopcolor="this" o:borderleftcolor="this" o:borderbottomcolor="this" o:borderrightcolor="this">
+          <v:shape id="_x0000_i1045" type="#_x0000_t75" style="width:460.9pt;height:439.1pt" o:ole="" o:bordertopcolor="this" o:borderleftcolor="this" o:borderbottomcolor="this" o:borderrightcolor="this">
             <v:imagedata r:id="rId59" o:title=""/>
             <w10:bordertop type="dot" width="8"/>
             <w10:borderleft type="dot" width="8"/>
             <w10:borderbottom type="dot" width="8"/>
             <w10:borderright type="dot" width="8"/>
           </v:shape>
-          <o:OLEObject Type="Embed" ProgID="Word.OpenDocumentText.12" ShapeID="_x0000_i1045" DrawAspect="Content" ObjectID="_1636136725" r:id="rId60"/>
+          <o:OLEObject Type="Embed" ProgID="Word.OpenDocumentText.12" ShapeID="_x0000_i1045" DrawAspect="Content" ObjectID="_1636363098" r:id="rId60"/>
         </w:object>
       </w:r>
     </w:p>
@@ -14437,6 +13953,7 @@
   <w:style w:type="character" w:default="1" w:styleId="Carpredefinitoparagrafo">
     <w:name w:val="Default Paragraph Font"/>
     <w:uiPriority w:val="1"/>
+    <w:semiHidden/>
     <w:unhideWhenUsed/>
   </w:style>
   <w:style w:type="table" w:default="1" w:styleId="Tabellanormale">
@@ -16153,7 +15670,7 @@
 </file>
 
 <file path=customXml/itemProps1.xml><?xml version="1.0" encoding="utf-8"?>
-<ds:datastoreItem xmlns:ds="http://schemas.openxmlformats.org/officeDocument/2006/customXml" ds:itemID="{BAF5CADD-1D57-451F-BA32-8C59D493AADA}">
+<ds:datastoreItem xmlns:ds="http://schemas.openxmlformats.org/officeDocument/2006/customXml" ds:itemID="{19F97437-F932-49AB-B334-E331F6AEFC47}">
   <ds:schemaRefs>
     <ds:schemaRef ds:uri="http://schemas.openxmlformats.org/officeDocument/2006/bibliography"/>
   </ds:schemaRefs>

</xml_diff>